<commit_message>
fix reglament and data
</commit_message>
<xml_diff>
--- a/bowling.docx
+++ b/bowling.docx
@@ -22,7 +22,7 @@
           <w:sz w:val="28"/>
           <w:szCs w:val="28"/>
         </w:rPr>
-        <w:t>26</w:t>
+        <w:t>28</w:t>
       </w:r>
       <w:r>
         <w:rPr>
@@ -945,8 +945,6 @@
         </w:rPr>
         <w:t xml:space="preserve"> Стоимость участия одного игрока – 150 грн.</w:t>
       </w:r>
-      <w:bookmarkStart w:id="0" w:name="_GoBack"/>
-      <w:bookmarkEnd w:id="0"/>
     </w:p>
     <w:p>
       <w:pPr>
@@ -1421,7 +1419,7 @@
           <w:sz w:val="28"/>
           <w:szCs w:val="28"/>
         </w:rPr>
-        <w:t>15</w:t>
+        <w:t>18</w:t>
       </w:r>
       <w:r>
         <w:rPr>
@@ -2505,7 +2503,17 @@
           <w:sz w:val="28"/>
           <w:szCs w:val="28"/>
         </w:rPr>
-        <w:t>26</w:t>
+        <w:t>2</w:t>
+      </w:r>
+      <w:r>
+        <w:rPr>
+          <w:rFonts w:ascii="Arial" w:hAnsi="Arial" w:cs="Arial"/>
+          <w:bCs/>
+          <w:color w:val="000080"/>
+          <w:sz w:val="28"/>
+          <w:szCs w:val="28"/>
+        </w:rPr>
+        <w:t>8</w:t>
       </w:r>
       <w:r>
         <w:rPr>
@@ -2557,16 +2565,8 @@
         </w:rPr>
         <w:t>7</w:t>
       </w:r>
-      <w:r>
-        <w:rPr>
-          <w:rFonts w:ascii="Arial" w:hAnsi="Arial" w:cs="Arial"/>
-          <w:bCs/>
-          <w:color w:val="000080"/>
-          <w:sz w:val="28"/>
-          <w:szCs w:val="28"/>
-        </w:rPr>
-        <w:t xml:space="preserve"> г.</w:t>
-      </w:r>
+      <w:bookmarkStart w:id="0" w:name="_GoBack"/>
+      <w:bookmarkEnd w:id="0"/>
       <w:r>
         <w:rPr>
           <w:rFonts w:ascii="Arial" w:hAnsi="Arial" w:cs="Arial"/>
@@ -2647,15 +2647,38 @@
         </w:rPr>
         <w:t>:30</w:t>
       </w:r>
-      <w:r>
-        <w:rPr>
-          <w:rFonts w:ascii="Arial" w:hAnsi="Arial" w:cs="Arial"/>
-          <w:bCs/>
-          <w:color w:val="000080"/>
-          <w:sz w:val="28"/>
-          <w:szCs w:val="28"/>
-        </w:rPr>
-        <w:t>, Боулинг-клуб «</w:t>
+    </w:p>
+    <w:p>
+      <w:pPr>
+        <w:ind w:left="-720"/>
+        <w:jc w:val="both"/>
+        <w:rPr>
+          <w:rFonts w:ascii="Arial" w:hAnsi="Arial" w:cs="Arial"/>
+          <w:bCs/>
+          <w:color w:val="000080"/>
+          <w:sz w:val="28"/>
+          <w:szCs w:val="28"/>
+        </w:rPr>
+      </w:pPr>
+      <w:r>
+        <w:rPr>
+          <w:rFonts w:ascii="Arial" w:hAnsi="Arial" w:cs="Arial"/>
+          <w:bCs/>
+          <w:color w:val="000080"/>
+          <w:sz w:val="28"/>
+          <w:szCs w:val="28"/>
+        </w:rPr>
+        <w:t>г. Киев, ул. Маршала Малиновского 12, ТРЦ Метрополис,</w:t>
+      </w:r>
+      <w:r>
+        <w:rPr>
+          <w:rFonts w:ascii="Arial" w:hAnsi="Arial" w:cs="Arial"/>
+          <w:bCs/>
+          <w:color w:val="000080"/>
+          <w:sz w:val="28"/>
+          <w:szCs w:val="28"/>
+        </w:rPr>
+        <w:t xml:space="preserve"> Боулинг-клуб «</w:t>
       </w:r>
       <w:r>
         <w:rPr>

</xml_diff>